<commit_message>
Aggiunta analisi dei competitor
</commit_message>
<xml_diff>
--- a/Tesi.docx
+++ b/Tesi.docx
@@ -1094,7 +1094,7 @@
           <w14:ligatures w14:val="standardContextual"/>
         </w:rPr>
       </w:pPr>
-      <w:hyperlink w:anchor="_Toc171168207" w:history="1">
+      <w:hyperlink w:anchor="_Toc171601553" w:history="1">
         <w:r>
           <w:rPr>
             <w:rStyle w:val="Collegamentoipertestuale"/>
@@ -1140,7 +1140,7 @@
             <w:noProof/>
             <w:webHidden/>
           </w:rPr>
-          <w:instrText xml:space="preserve"> PAGEREF _Toc171168207 \h </w:instrText>
+          <w:instrText xml:space="preserve"> PAGEREF _Toc171601553 \h </w:instrText>
         </w:r>
         <w:r>
           <w:rPr>
@@ -1188,7 +1188,7 @@
           <w14:ligatures w14:val="standardContextual"/>
         </w:rPr>
       </w:pPr>
-      <w:hyperlink w:anchor="_Toc171168208" w:history="1">
+      <w:hyperlink w:anchor="_Toc171601554" w:history="1">
         <w:r>
           <w:rPr>
             <w:rStyle w:val="Collegamentoipertestuale"/>
@@ -1234,7 +1234,7 @@
             <w:noProof/>
             <w:webHidden/>
           </w:rPr>
-          <w:instrText xml:space="preserve"> PAGEREF _Toc171168208 \h </w:instrText>
+          <w:instrText xml:space="preserve"> PAGEREF _Toc171601554 \h </w:instrText>
         </w:r>
         <w:r>
           <w:rPr>
@@ -1278,7 +1278,7 @@
           <w14:ligatures w14:val="standardContextual"/>
         </w:rPr>
       </w:pPr>
-      <w:hyperlink w:anchor="_Toc171168209" w:history="1">
+      <w:hyperlink w:anchor="_Toc171601555" w:history="1">
         <w:r>
           <w:rPr>
             <w:rStyle w:val="Collegamentoipertestuale"/>
@@ -1324,7 +1324,7 @@
             <w:noProof/>
             <w:webHidden/>
           </w:rPr>
-          <w:instrText xml:space="preserve"> PAGEREF _Toc171168209 \h </w:instrText>
+          <w:instrText xml:space="preserve"> PAGEREF _Toc171601555 \h </w:instrText>
         </w:r>
         <w:r>
           <w:rPr>
@@ -1372,7 +1372,7 @@
           <w14:ligatures w14:val="standardContextual"/>
         </w:rPr>
       </w:pPr>
-      <w:hyperlink w:anchor="_Toc171168210" w:history="1">
+      <w:hyperlink w:anchor="_Toc171601556" w:history="1">
         <w:r>
           <w:rPr>
             <w:rStyle w:val="Collegamentoipertestuale"/>
@@ -1418,7 +1418,7 @@
             <w:noProof/>
             <w:webHidden/>
           </w:rPr>
-          <w:instrText xml:space="preserve"> PAGEREF _Toc171168210 \h </w:instrText>
+          <w:instrText xml:space="preserve"> PAGEREF _Toc171601556 \h </w:instrText>
         </w:r>
         <w:r>
           <w:rPr>
@@ -1466,7 +1466,7 @@
           <w14:ligatures w14:val="standardContextual"/>
         </w:rPr>
       </w:pPr>
-      <w:hyperlink w:anchor="_Toc171168211" w:history="1">
+      <w:hyperlink w:anchor="_Toc171601557" w:history="1">
         <w:r>
           <w:rPr>
             <w:rStyle w:val="Collegamentoipertestuale"/>
@@ -1512,7 +1512,7 @@
             <w:noProof/>
             <w:webHidden/>
           </w:rPr>
-          <w:instrText xml:space="preserve"> PAGEREF _Toc171168211 \h </w:instrText>
+          <w:instrText xml:space="preserve"> PAGEREF _Toc171601557 \h </w:instrText>
         </w:r>
         <w:r>
           <w:rPr>
@@ -1560,7 +1560,7 @@
           <w14:ligatures w14:val="standardContextual"/>
         </w:rPr>
       </w:pPr>
-      <w:hyperlink w:anchor="_Toc171168212" w:history="1">
+      <w:hyperlink w:anchor="_Toc171601558" w:history="1">
         <w:r>
           <w:rPr>
             <w:rStyle w:val="Collegamentoipertestuale"/>
@@ -1585,7 +1585,7 @@
             <w:rStyle w:val="Collegamentoipertestuale"/>
             <w:noProof/>
           </w:rPr>
-          <w:t>Utilizzo di Google Form per la raccolta di dati</w:t>
+          <w:t>Studio dei principali competitor</w:t>
         </w:r>
         <w:r>
           <w:rPr>
@@ -1606,7 +1606,7 @@
             <w:noProof/>
             <w:webHidden/>
           </w:rPr>
-          <w:instrText xml:space="preserve"> PAGEREF _Toc171168212 \h </w:instrText>
+          <w:instrText xml:space="preserve"> PAGEREF _Toc171601558 \h </w:instrText>
         </w:r>
         <w:r>
           <w:rPr>
@@ -1627,96 +1627,6 @@
             <w:webHidden/>
           </w:rPr>
           <w:t>13</w:t>
-        </w:r>
-        <w:r>
-          <w:rPr>
-            <w:noProof/>
-            <w:webHidden/>
-          </w:rPr>
-          <w:fldChar w:fldCharType="end"/>
-        </w:r>
-      </w:hyperlink>
-    </w:p>
-    <w:p>
-      <w:pPr>
-        <w:pStyle w:val="Sommario1"/>
-        <w:rPr>
-          <w:rFonts w:asciiTheme="minorHAnsi" w:eastAsiaTheme="minorEastAsia" w:hAnsiTheme="minorHAnsi" w:cstheme="minorBidi"/>
-          <w:noProof/>
-          <w:kern w:val="2"/>
-          <w:sz w:val="24"/>
-          <w:szCs w:val="24"/>
-          <w:lang w:eastAsia="it-IT"/>
-          <w14:ligatures w14:val="standardContextual"/>
-        </w:rPr>
-      </w:pPr>
-      <w:hyperlink w:anchor="_Toc171168213" w:history="1">
-        <w:r>
-          <w:rPr>
-            <w:rStyle w:val="Collegamentoipertestuale"/>
-            <w:noProof/>
-          </w:rPr>
-          <w:t>3.</w:t>
-        </w:r>
-        <w:r>
-          <w:rPr>
-            <w:rFonts w:asciiTheme="minorHAnsi" w:eastAsiaTheme="minorEastAsia" w:hAnsiTheme="minorHAnsi" w:cstheme="minorBidi"/>
-            <w:noProof/>
-            <w:kern w:val="2"/>
-            <w:sz w:val="24"/>
-            <w:szCs w:val="24"/>
-            <w:lang w:eastAsia="it-IT"/>
-            <w14:ligatures w14:val="standardContextual"/>
-          </w:rPr>
-          <w:tab/>
-        </w:r>
-        <w:r>
-          <w:rPr>
-            <w:rStyle w:val="Collegamentoipertestuale"/>
-            <w:noProof/>
-          </w:rPr>
-          <w:t>Documentazione</w:t>
-        </w:r>
-        <w:r>
-          <w:rPr>
-            <w:noProof/>
-            <w:webHidden/>
-          </w:rPr>
-          <w:tab/>
-        </w:r>
-        <w:r>
-          <w:rPr>
-            <w:noProof/>
-            <w:webHidden/>
-          </w:rPr>
-          <w:fldChar w:fldCharType="begin"/>
-        </w:r>
-        <w:r>
-          <w:rPr>
-            <w:noProof/>
-            <w:webHidden/>
-          </w:rPr>
-          <w:instrText xml:space="preserve"> PAGEREF _Toc171168213 \h </w:instrText>
-        </w:r>
-        <w:r>
-          <w:rPr>
-            <w:noProof/>
-            <w:webHidden/>
-          </w:rPr>
-        </w:r>
-        <w:r>
-          <w:rPr>
-            <w:noProof/>
-            <w:webHidden/>
-          </w:rPr>
-          <w:fldChar w:fldCharType="separate"/>
-        </w:r>
-        <w:r>
-          <w:rPr>
-            <w:noProof/>
-            <w:webHidden/>
-          </w:rPr>
-          <w:t>15</w:t>
         </w:r>
         <w:r>
           <w:rPr>
@@ -1744,13 +1654,13 @@
           <w14:ligatures w14:val="standardContextual"/>
         </w:rPr>
       </w:pPr>
-      <w:hyperlink w:anchor="_Toc171168214" w:history="1">
+      <w:hyperlink w:anchor="_Toc171601559" w:history="1">
         <w:r>
           <w:rPr>
             <w:rStyle w:val="Collegamentoipertestuale"/>
             <w:noProof/>
           </w:rPr>
-          <w:t>3.1</w:t>
+          <w:t>2.4</w:t>
         </w:r>
         <w:r>
           <w:rPr>
@@ -1769,6 +1679,190 @@
             <w:rStyle w:val="Collegamentoipertestuale"/>
             <w:noProof/>
           </w:rPr>
+          <w:t>Utilizzo di Google Form per la raccolta di dati</w:t>
+        </w:r>
+        <w:r>
+          <w:rPr>
+            <w:noProof/>
+            <w:webHidden/>
+          </w:rPr>
+          <w:tab/>
+        </w:r>
+        <w:r>
+          <w:rPr>
+            <w:noProof/>
+            <w:webHidden/>
+          </w:rPr>
+          <w:fldChar w:fldCharType="begin"/>
+        </w:r>
+        <w:r>
+          <w:rPr>
+            <w:noProof/>
+            <w:webHidden/>
+          </w:rPr>
+          <w:instrText xml:space="preserve"> PAGEREF _Toc171601559 \h </w:instrText>
+        </w:r>
+        <w:r>
+          <w:rPr>
+            <w:noProof/>
+            <w:webHidden/>
+          </w:rPr>
+        </w:r>
+        <w:r>
+          <w:rPr>
+            <w:noProof/>
+            <w:webHidden/>
+          </w:rPr>
+          <w:fldChar w:fldCharType="separate"/>
+        </w:r>
+        <w:r>
+          <w:rPr>
+            <w:noProof/>
+            <w:webHidden/>
+          </w:rPr>
+          <w:t>13</w:t>
+        </w:r>
+        <w:r>
+          <w:rPr>
+            <w:noProof/>
+            <w:webHidden/>
+          </w:rPr>
+          <w:fldChar w:fldCharType="end"/>
+        </w:r>
+      </w:hyperlink>
+    </w:p>
+    <w:p>
+      <w:pPr>
+        <w:pStyle w:val="Sommario1"/>
+        <w:rPr>
+          <w:rFonts w:asciiTheme="minorHAnsi" w:eastAsiaTheme="minorEastAsia" w:hAnsiTheme="minorHAnsi" w:cstheme="minorBidi"/>
+          <w:noProof/>
+          <w:kern w:val="2"/>
+          <w:sz w:val="24"/>
+          <w:szCs w:val="24"/>
+          <w:lang w:eastAsia="it-IT"/>
+          <w14:ligatures w14:val="standardContextual"/>
+        </w:rPr>
+      </w:pPr>
+      <w:hyperlink w:anchor="_Toc171601560" w:history="1">
+        <w:r>
+          <w:rPr>
+            <w:rStyle w:val="Collegamentoipertestuale"/>
+            <w:noProof/>
+          </w:rPr>
+          <w:t>3.</w:t>
+        </w:r>
+        <w:r>
+          <w:rPr>
+            <w:rFonts w:asciiTheme="minorHAnsi" w:eastAsiaTheme="minorEastAsia" w:hAnsiTheme="minorHAnsi" w:cstheme="minorBidi"/>
+            <w:noProof/>
+            <w:kern w:val="2"/>
+            <w:sz w:val="24"/>
+            <w:szCs w:val="24"/>
+            <w:lang w:eastAsia="it-IT"/>
+            <w14:ligatures w14:val="standardContextual"/>
+          </w:rPr>
+          <w:tab/>
+        </w:r>
+        <w:r>
+          <w:rPr>
+            <w:rStyle w:val="Collegamentoipertestuale"/>
+            <w:noProof/>
+          </w:rPr>
+          <w:t>Documentazione</w:t>
+        </w:r>
+        <w:r>
+          <w:rPr>
+            <w:noProof/>
+            <w:webHidden/>
+          </w:rPr>
+          <w:tab/>
+        </w:r>
+        <w:r>
+          <w:rPr>
+            <w:noProof/>
+            <w:webHidden/>
+          </w:rPr>
+          <w:fldChar w:fldCharType="begin"/>
+        </w:r>
+        <w:r>
+          <w:rPr>
+            <w:noProof/>
+            <w:webHidden/>
+          </w:rPr>
+          <w:instrText xml:space="preserve"> PAGEREF _Toc171601560 \h </w:instrText>
+        </w:r>
+        <w:r>
+          <w:rPr>
+            <w:noProof/>
+            <w:webHidden/>
+          </w:rPr>
+        </w:r>
+        <w:r>
+          <w:rPr>
+            <w:noProof/>
+            <w:webHidden/>
+          </w:rPr>
+          <w:fldChar w:fldCharType="separate"/>
+        </w:r>
+        <w:r>
+          <w:rPr>
+            <w:noProof/>
+            <w:webHidden/>
+          </w:rPr>
+          <w:t>15</w:t>
+        </w:r>
+        <w:r>
+          <w:rPr>
+            <w:noProof/>
+            <w:webHidden/>
+          </w:rPr>
+          <w:fldChar w:fldCharType="end"/>
+        </w:r>
+      </w:hyperlink>
+    </w:p>
+    <w:p>
+      <w:pPr>
+        <w:pStyle w:val="Sommario2"/>
+        <w:tabs>
+          <w:tab w:val="left" w:pos="880"/>
+          <w:tab w:val="right" w:leader="dot" w:pos="8494"/>
+        </w:tabs>
+        <w:rPr>
+          <w:rFonts w:asciiTheme="minorHAnsi" w:eastAsiaTheme="minorEastAsia" w:hAnsiTheme="minorHAnsi" w:cstheme="minorBidi"/>
+          <w:noProof/>
+          <w:kern w:val="2"/>
+          <w:sz w:val="24"/>
+          <w:szCs w:val="24"/>
+          <w:lang w:eastAsia="it-IT"/>
+          <w14:ligatures w14:val="standardContextual"/>
+        </w:rPr>
+      </w:pPr>
+      <w:hyperlink w:anchor="_Toc171601561" w:history="1">
+        <w:r>
+          <w:rPr>
+            <w:rStyle w:val="Collegamentoipertestuale"/>
+            <w:noProof/>
+          </w:rPr>
+          <w:t>3.1</w:t>
+        </w:r>
+        <w:r>
+          <w:rPr>
+            <w:rFonts w:asciiTheme="minorHAnsi" w:eastAsiaTheme="minorEastAsia" w:hAnsiTheme="minorHAnsi" w:cstheme="minorBidi"/>
+            <w:noProof/>
+            <w:kern w:val="2"/>
+            <w:sz w:val="24"/>
+            <w:szCs w:val="24"/>
+            <w:lang w:eastAsia="it-IT"/>
+            <w14:ligatures w14:val="standardContextual"/>
+          </w:rPr>
+          <w:tab/>
+        </w:r>
+        <w:r>
+          <w:rPr>
+            <w:rStyle w:val="Collegamentoipertestuale"/>
+            <w:noProof/>
+          </w:rPr>
           <w:t>Introduzione</w:t>
         </w:r>
         <w:r>
@@ -1790,7 +1884,7 @@
             <w:noProof/>
             <w:webHidden/>
           </w:rPr>
-          <w:instrText xml:space="preserve"> PAGEREF _Toc171168214 \h </w:instrText>
+          <w:instrText xml:space="preserve"> PAGEREF _Toc171601561 \h </w:instrText>
         </w:r>
         <w:r>
           <w:rPr>
@@ -1810,7 +1904,7 @@
             <w:noProof/>
             <w:webHidden/>
           </w:rPr>
-          <w:t>15</w:t>
+          <w:t>16</w:t>
         </w:r>
         <w:r>
           <w:rPr>
@@ -1838,7 +1932,7 @@
           <w14:ligatures w14:val="standardContextual"/>
         </w:rPr>
       </w:pPr>
-      <w:hyperlink w:anchor="_Toc171168215" w:history="1">
+      <w:hyperlink w:anchor="_Toc171601562" w:history="1">
         <w:r>
           <w:rPr>
             <w:rStyle w:val="Collegamentoipertestuale"/>
@@ -1884,7 +1978,7 @@
             <w:noProof/>
             <w:webHidden/>
           </w:rPr>
-          <w:instrText xml:space="preserve"> PAGEREF _Toc171168215 \h </w:instrText>
+          <w:instrText xml:space="preserve"> PAGEREF _Toc171601562 \h </w:instrText>
         </w:r>
         <w:r>
           <w:rPr>
@@ -1904,7 +1998,7 @@
             <w:noProof/>
             <w:webHidden/>
           </w:rPr>
-          <w:t>15</w:t>
+          <w:t>16</w:t>
         </w:r>
         <w:r>
           <w:rPr>
@@ -1932,7 +2026,7 @@
           <w14:ligatures w14:val="standardContextual"/>
         </w:rPr>
       </w:pPr>
-      <w:hyperlink w:anchor="_Toc171168216" w:history="1">
+      <w:hyperlink w:anchor="_Toc171601563" w:history="1">
         <w:r>
           <w:rPr>
             <w:rStyle w:val="Collegamentoipertestuale"/>
@@ -1978,7 +2072,7 @@
             <w:noProof/>
             <w:webHidden/>
           </w:rPr>
-          <w:instrText xml:space="preserve"> PAGEREF _Toc171168216 \h </w:instrText>
+          <w:instrText xml:space="preserve"> PAGEREF _Toc171601563 \h </w:instrText>
         </w:r>
         <w:r>
           <w:rPr>
@@ -1998,7 +2092,7 @@
             <w:noProof/>
             <w:webHidden/>
           </w:rPr>
-          <w:t>15</w:t>
+          <w:t>16</w:t>
         </w:r>
         <w:r>
           <w:rPr>
@@ -2026,7 +2120,7 @@
           <w14:ligatures w14:val="standardContextual"/>
         </w:rPr>
       </w:pPr>
-      <w:hyperlink w:anchor="_Toc171168217" w:history="1">
+      <w:hyperlink w:anchor="_Toc171601564" w:history="1">
         <w:r>
           <w:rPr>
             <w:rStyle w:val="Collegamentoipertestuale"/>
@@ -2072,7 +2166,7 @@
             <w:noProof/>
             <w:webHidden/>
           </w:rPr>
-          <w:instrText xml:space="preserve"> PAGEREF _Toc171168217 \h </w:instrText>
+          <w:instrText xml:space="preserve"> PAGEREF _Toc171601564 \h </w:instrText>
         </w:r>
         <w:r>
           <w:rPr>
@@ -2120,7 +2214,7 @@
           <w14:ligatures w14:val="standardContextual"/>
         </w:rPr>
       </w:pPr>
-      <w:hyperlink w:anchor="_Toc171168218" w:history="1">
+      <w:hyperlink w:anchor="_Toc171601565" w:history="1">
         <w:r>
           <w:rPr>
             <w:rStyle w:val="Collegamentoipertestuale"/>
@@ -2166,7 +2260,7 @@
             <w:noProof/>
             <w:webHidden/>
           </w:rPr>
-          <w:instrText xml:space="preserve"> PAGEREF _Toc171168218 \h </w:instrText>
+          <w:instrText xml:space="preserve"> PAGEREF _Toc171601565 \h </w:instrText>
         </w:r>
         <w:r>
           <w:rPr>
@@ -2214,7 +2308,7 @@
           <w14:ligatures w14:val="standardContextual"/>
         </w:rPr>
       </w:pPr>
-      <w:hyperlink w:anchor="_Toc171168219" w:history="1">
+      <w:hyperlink w:anchor="_Toc171601566" w:history="1">
         <w:r>
           <w:rPr>
             <w:rStyle w:val="Collegamentoipertestuale"/>
@@ -2260,7 +2354,7 @@
             <w:noProof/>
             <w:webHidden/>
           </w:rPr>
-          <w:instrText xml:space="preserve"> PAGEREF _Toc171168219 \h </w:instrText>
+          <w:instrText xml:space="preserve"> PAGEREF _Toc171601566 \h </w:instrText>
         </w:r>
         <w:r>
           <w:rPr>
@@ -2308,7 +2402,7 @@
           <w14:ligatures w14:val="standardContextual"/>
         </w:rPr>
       </w:pPr>
-      <w:hyperlink w:anchor="_Toc171168220" w:history="1">
+      <w:hyperlink w:anchor="_Toc171601567" w:history="1">
         <w:r>
           <w:rPr>
             <w:rStyle w:val="Collegamentoipertestuale"/>
@@ -2354,7 +2448,7 @@
             <w:noProof/>
             <w:webHidden/>
           </w:rPr>
-          <w:instrText xml:space="preserve"> PAGEREF _Toc171168220 \h </w:instrText>
+          <w:instrText xml:space="preserve"> PAGEREF _Toc171601567 \h </w:instrText>
         </w:r>
         <w:r>
           <w:rPr>
@@ -2374,7 +2468,7 @@
             <w:noProof/>
             <w:webHidden/>
           </w:rPr>
-          <w:t>16</w:t>
+          <w:t>17</w:t>
         </w:r>
         <w:r>
           <w:rPr>
@@ -2402,7 +2496,7 @@
           <w14:ligatures w14:val="standardContextual"/>
         </w:rPr>
       </w:pPr>
-      <w:hyperlink w:anchor="_Toc171168221" w:history="1">
+      <w:hyperlink w:anchor="_Toc171601568" w:history="1">
         <w:r>
           <w:rPr>
             <w:rStyle w:val="Collegamentoipertestuale"/>
@@ -2448,7 +2542,7 @@
             <w:noProof/>
             <w:webHidden/>
           </w:rPr>
-          <w:instrText xml:space="preserve"> PAGEREF _Toc171168221 \h </w:instrText>
+          <w:instrText xml:space="preserve"> PAGEREF _Toc171601568 \h </w:instrText>
         </w:r>
         <w:r>
           <w:rPr>
@@ -2496,7 +2590,7 @@
           <w14:ligatures w14:val="standardContextual"/>
         </w:rPr>
       </w:pPr>
-      <w:hyperlink w:anchor="_Toc171168222" w:history="1">
+      <w:hyperlink w:anchor="_Toc171601569" w:history="1">
         <w:r>
           <w:rPr>
             <w:rStyle w:val="Collegamentoipertestuale"/>
@@ -2542,7 +2636,7 @@
             <w:noProof/>
             <w:webHidden/>
           </w:rPr>
-          <w:instrText xml:space="preserve"> PAGEREF _Toc171168222 \h </w:instrText>
+          <w:instrText xml:space="preserve"> PAGEREF _Toc171601569 \h </w:instrText>
         </w:r>
         <w:r>
           <w:rPr>
@@ -2590,7 +2684,7 @@
           <w14:ligatures w14:val="standardContextual"/>
         </w:rPr>
       </w:pPr>
-      <w:hyperlink w:anchor="_Toc171168223" w:history="1">
+      <w:hyperlink w:anchor="_Toc171601570" w:history="1">
         <w:r>
           <w:rPr>
             <w:rStyle w:val="Collegamentoipertestuale"/>
@@ -2636,7 +2730,7 @@
             <w:noProof/>
             <w:webHidden/>
           </w:rPr>
-          <w:instrText xml:space="preserve"> PAGEREF _Toc171168223 \h </w:instrText>
+          <w:instrText xml:space="preserve"> PAGEREF _Toc171601570 \h </w:instrText>
         </w:r>
         <w:r>
           <w:rPr>
@@ -2684,7 +2778,7 @@
           <w14:ligatures w14:val="standardContextual"/>
         </w:rPr>
       </w:pPr>
-      <w:hyperlink w:anchor="_Toc171168224" w:history="1">
+      <w:hyperlink w:anchor="_Toc171601571" w:history="1">
         <w:r>
           <w:rPr>
             <w:rStyle w:val="Collegamentoipertestuale"/>
@@ -2730,7 +2824,7 @@
             <w:noProof/>
             <w:webHidden/>
           </w:rPr>
-          <w:instrText xml:space="preserve"> PAGEREF _Toc171168224 \h </w:instrText>
+          <w:instrText xml:space="preserve"> PAGEREF _Toc171601571 \h </w:instrText>
         </w:r>
         <w:r>
           <w:rPr>
@@ -2778,7 +2872,7 @@
           <w14:ligatures w14:val="standardContextual"/>
         </w:rPr>
       </w:pPr>
-      <w:hyperlink w:anchor="_Toc171168225" w:history="1">
+      <w:hyperlink w:anchor="_Toc171601572" w:history="1">
         <w:r>
           <w:rPr>
             <w:rStyle w:val="Collegamentoipertestuale"/>
@@ -2824,7 +2918,7 @@
             <w:noProof/>
             <w:webHidden/>
           </w:rPr>
-          <w:instrText xml:space="preserve"> PAGEREF _Toc171168225 \h </w:instrText>
+          <w:instrText xml:space="preserve"> PAGEREF _Toc171601572 \h </w:instrText>
         </w:r>
         <w:r>
           <w:rPr>
@@ -2844,7 +2938,7 @@
             <w:noProof/>
             <w:webHidden/>
           </w:rPr>
-          <w:t>18</w:t>
+          <w:t>19</w:t>
         </w:r>
         <w:r>
           <w:rPr>
@@ -2872,7 +2966,7 @@
           <w14:ligatures w14:val="standardContextual"/>
         </w:rPr>
       </w:pPr>
-      <w:hyperlink w:anchor="_Toc171168226" w:history="1">
+      <w:hyperlink w:anchor="_Toc171601573" w:history="1">
         <w:r>
           <w:rPr>
             <w:rStyle w:val="Collegamentoipertestuale"/>
@@ -2918,7 +3012,7 @@
             <w:noProof/>
             <w:webHidden/>
           </w:rPr>
-          <w:instrText xml:space="preserve"> PAGEREF _Toc171168226 \h </w:instrText>
+          <w:instrText xml:space="preserve"> PAGEREF _Toc171601573 \h </w:instrText>
         </w:r>
         <w:r>
           <w:rPr>
@@ -2938,7 +3032,7 @@
             <w:noProof/>
             <w:webHidden/>
           </w:rPr>
-          <w:t>19</w:t>
+          <w:t>20</w:t>
         </w:r>
         <w:r>
           <w:rPr>
@@ -2962,7 +3056,7 @@
           <w14:ligatures w14:val="standardContextual"/>
         </w:rPr>
       </w:pPr>
-      <w:hyperlink w:anchor="_Toc171168227" w:history="1">
+      <w:hyperlink w:anchor="_Toc171601574" w:history="1">
         <w:r>
           <w:rPr>
             <w:rStyle w:val="Collegamentoipertestuale"/>
@@ -3008,7 +3102,7 @@
             <w:noProof/>
             <w:webHidden/>
           </w:rPr>
-          <w:instrText xml:space="preserve"> PAGEREF _Toc171168227 \h </w:instrText>
+          <w:instrText xml:space="preserve"> PAGEREF _Toc171601574 \h </w:instrText>
         </w:r>
         <w:r>
           <w:rPr>
@@ -3028,7 +3122,7 @@
             <w:noProof/>
             <w:webHidden/>
           </w:rPr>
-          <w:t>20</w:t>
+          <w:t>21</w:t>
         </w:r>
         <w:r>
           <w:rPr>
@@ -3056,7 +3150,7 @@
           <w14:ligatures w14:val="standardContextual"/>
         </w:rPr>
       </w:pPr>
-      <w:hyperlink w:anchor="_Toc171168228" w:history="1">
+      <w:hyperlink w:anchor="_Toc171601575" w:history="1">
         <w:r>
           <w:rPr>
             <w:rStyle w:val="Collegamentoipertestuale"/>
@@ -3102,7 +3196,7 @@
             <w:noProof/>
             <w:webHidden/>
           </w:rPr>
-          <w:instrText xml:space="preserve"> PAGEREF _Toc171168228 \h </w:instrText>
+          <w:instrText xml:space="preserve"> PAGEREF _Toc171601575 \h </w:instrText>
         </w:r>
         <w:r>
           <w:rPr>
@@ -3122,7 +3216,7 @@
             <w:noProof/>
             <w:webHidden/>
           </w:rPr>
-          <w:t>20</w:t>
+          <w:t>21</w:t>
         </w:r>
         <w:r>
           <w:rPr>
@@ -3150,7 +3244,7 @@
           <w14:ligatures w14:val="standardContextual"/>
         </w:rPr>
       </w:pPr>
-      <w:hyperlink w:anchor="_Toc171168229" w:history="1">
+      <w:hyperlink w:anchor="_Toc171601576" w:history="1">
         <w:r>
           <w:rPr>
             <w:rStyle w:val="Collegamentoipertestuale"/>
@@ -3196,7 +3290,7 @@
             <w:noProof/>
             <w:webHidden/>
           </w:rPr>
-          <w:instrText xml:space="preserve"> PAGEREF _Toc171168229 \h </w:instrText>
+          <w:instrText xml:space="preserve"> PAGEREF _Toc171601576 \h </w:instrText>
         </w:r>
         <w:r>
           <w:rPr>
@@ -3216,7 +3310,7 @@
             <w:noProof/>
             <w:webHidden/>
           </w:rPr>
-          <w:t>21</w:t>
+          <w:t>22</w:t>
         </w:r>
         <w:r>
           <w:rPr>
@@ -3294,7 +3388,7 @@
         <w:lastRenderedPageBreak/>
         <w:br w:type="page"/>
       </w:r>
-      <w:bookmarkStart w:id="2" w:name="_Toc171168207"/>
+      <w:bookmarkStart w:id="2" w:name="_Toc171601553"/>
       <w:r>
         <w:lastRenderedPageBreak/>
         <w:t>Introduzione</w:t>
@@ -3448,7 +3542,7 @@
           <w:numId w:val="1"/>
         </w:numPr>
       </w:pPr>
-      <w:bookmarkStart w:id="3" w:name="_Toc171168208"/>
+      <w:bookmarkStart w:id="3" w:name="_Toc171601554"/>
       <w:r>
         <w:t>Cos’è l’ansia</w:t>
       </w:r>
@@ -3500,7 +3594,7 @@
         <w:pStyle w:val="TitoloT"/>
         <w:ind w:left="426"/>
       </w:pPr>
-      <w:bookmarkStart w:id="4" w:name="_Toc171168209"/>
+      <w:bookmarkStart w:id="4" w:name="_Toc171601555"/>
       <w:r>
         <w:t>Attività di ricerca</w:t>
       </w:r>
@@ -3558,7 +3652,7 @@
           <w:numId w:val="1"/>
         </w:numPr>
       </w:pPr>
-      <w:bookmarkStart w:id="5" w:name="_Toc171168210"/>
+      <w:bookmarkStart w:id="5" w:name="_Toc171601556"/>
       <w:r>
         <w:t xml:space="preserve">Raccolta di </w:t>
       </w:r>
@@ -3679,7 +3773,7 @@
           <w:numId w:val="1"/>
         </w:numPr>
       </w:pPr>
-      <w:bookmarkStart w:id="6" w:name="_Toc171168211"/>
+      <w:bookmarkStart w:id="6" w:name="_Toc171601557"/>
       <w:r>
         <w:t>Le statistiche di Google Trends</w:t>
       </w:r>
@@ -3711,7 +3805,7 @@
           <w:noProof/>
         </w:rPr>
         <w:drawing>
-          <wp:inline distT="0" distB="0" distL="0" distR="0" wp14:anchorId="6E5D5023" wp14:editId="33DF8B07">
+          <wp:inline distT="0" distB="0" distL="0" distR="0" wp14:anchorId="6E5D5023" wp14:editId="70FD2C53">
             <wp:extent cx="4975860" cy="1484449"/>
             <wp:effectExtent l="0" t="0" r="0" b="1905"/>
             <wp:docPr id="1961534417" name="Immagine 1" descr="Immagine che contiene linea, testo, Diagramma, Carattere&#10;&#10;Descrizione generata automaticamente">
@@ -3828,11 +3922,148 @@
           <w:numId w:val="1"/>
         </w:numPr>
       </w:pPr>
-      <w:bookmarkStart w:id="7" w:name="_Toc171168212"/>
+      <w:bookmarkStart w:id="7" w:name="_Toc171601558"/>
+      <w:r>
+        <w:t>Studio dei principali competitor</w:t>
+      </w:r>
+      <w:bookmarkEnd w:id="7"/>
+    </w:p>
+    <w:p>
+      <w:pPr>
+        <w:pStyle w:val="Ttesto"/>
+        <w:ind w:left="708"/>
+      </w:pPr>
+      <w:r>
+        <w:t xml:space="preserve">È stata effettuata una ricerca su </w:t>
+      </w:r>
+      <w:proofErr w:type="spellStart"/>
+      <w:r>
+        <w:t>Playstore</w:t>
+      </w:r>
+      <w:proofErr w:type="spellEnd"/>
+      <w:r>
+        <w:t xml:space="preserve"> utilizzando il tag "ansia", selezionando 12 app con una valutazione superiore a 3 stelle. Le applicazioni con il punteggio più alto sono </w:t>
+      </w:r>
+      <w:proofErr w:type="spellStart"/>
+      <w:r>
+        <w:t>Wysa</w:t>
+      </w:r>
+      <w:proofErr w:type="spellEnd"/>
+      <w:r>
+        <w:t xml:space="preserve">, Dare e </w:t>
+      </w:r>
+      <w:proofErr w:type="spellStart"/>
+      <w:r>
+        <w:t>Meditopia</w:t>
+      </w:r>
+      <w:proofErr w:type="spellEnd"/>
+      <w:r>
+        <w:t>, tutte con una valutazione di 4,6 stelle.</w:t>
+      </w:r>
+    </w:p>
+    <w:p>
+      <w:pPr>
+        <w:pStyle w:val="Ttesto"/>
+        <w:ind w:left="1416"/>
+      </w:pPr>
+      <w:r>
+        <w:t xml:space="preserve">- </w:t>
+      </w:r>
+      <w:r>
+        <w:t xml:space="preserve"> </w:t>
+      </w:r>
+      <w:proofErr w:type="spellStart"/>
+      <w:r>
+        <w:t>Wysa</w:t>
+      </w:r>
+      <w:proofErr w:type="spellEnd"/>
+      <w:r>
+        <w:t xml:space="preserve"> </w:t>
+      </w:r>
+      <w:r>
+        <w:t xml:space="preserve"> offre un amico virtuale AI che aiuta a monitorare il tuo stato d'animo attraverso chat amichevoli. Inoltre, fornisce tecniche collaudate per combattere lo stress e l'ansia, oltre a meditazioni audio calmanti.</w:t>
+      </w:r>
+    </w:p>
+    <w:p>
+      <w:pPr>
+        <w:pStyle w:val="Ttesto"/>
+        <w:ind w:left="1416"/>
+      </w:pPr>
+      <w:r>
+        <w:t xml:space="preserve">- </w:t>
+      </w:r>
+      <w:r>
+        <w:t xml:space="preserve"> </w:t>
+      </w:r>
+      <w:r>
+        <w:t>Dare</w:t>
+      </w:r>
+      <w:r>
+        <w:t xml:space="preserve"> </w:t>
+      </w:r>
+      <w:r>
+        <w:t xml:space="preserve"> propone audio per superare l'ansia e gli attacchi di panico, un diario dell'umore e delle voci, risposte immediate in caso di emergenza e meditazioni guidate per il sonno.</w:t>
+      </w:r>
+    </w:p>
+    <w:p>
+      <w:pPr>
+        <w:pStyle w:val="Ttesto"/>
+        <w:ind w:left="1416"/>
+      </w:pPr>
+      <w:r>
+        <w:t xml:space="preserve">- </w:t>
+      </w:r>
+      <w:r>
+        <w:t xml:space="preserve"> </w:t>
+      </w:r>
+      <w:proofErr w:type="spellStart"/>
+      <w:r>
+        <w:t>Meditopia</w:t>
+      </w:r>
+      <w:proofErr w:type="spellEnd"/>
+      <w:r>
+        <w:t xml:space="preserve"> </w:t>
+      </w:r>
+      <w:r>
+        <w:t xml:space="preserve"> include meditazioni per dormire, storie della buonanotte, citazioni quotidiane, rumori bianchi, monitoraggio dei progressi, un barometro della consapevolezza e sfide interne all'app.</w:t>
+      </w:r>
+    </w:p>
+    <w:p>
+      <w:pPr>
+        <w:pStyle w:val="Ttesto"/>
+        <w:ind w:left="708"/>
+      </w:pPr>
+      <w:r>
+        <w:t xml:space="preserve">Inoltre, sono state identificate </w:t>
+      </w:r>
+      <w:proofErr w:type="gramStart"/>
+      <w:r>
+        <w:t>11</w:t>
+      </w:r>
+      <w:proofErr w:type="gramEnd"/>
+      <w:r>
+        <w:t xml:space="preserve"> funzionalità diverse tra le varie app. Le più comuni sono "meditazione", "suoni", "monitoraggio" e "supporto immediato".</w:t>
+      </w:r>
+    </w:p>
+    <w:p>
+      <w:pPr>
+        <w:pStyle w:val="Ttesto"/>
+        <w:ind w:left="708"/>
+      </w:pPr>
+    </w:p>
+    <w:p>
+      <w:pPr>
+        <w:pStyle w:val="TParagrafo"/>
+        <w:numPr>
+          <w:ilvl w:val="1"/>
+          <w:numId w:val="1"/>
+        </w:numPr>
+      </w:pPr>
+      <w:bookmarkStart w:id="8" w:name="_Toc171601559"/>
       <w:r>
         <w:t>Utilizzo di Google Form per la raccolta di dati</w:t>
       </w:r>
-      <w:bookmarkEnd w:id="7"/>
+      <w:bookmarkEnd w:id="8"/>
     </w:p>
     <w:p>
       <w:pPr>
@@ -3858,7 +4089,11 @@
         <w:ind w:left="708"/>
       </w:pPr>
       <w:r>
-        <w:t>Solo il 6,7% degli intervistati si è affidato a un'applicazione per gestire l'ansia, ma il 59,6% sarebbe interessato a provarne una. Presentata con una lista di app (potenziali competitor), gli utenti hanno testato "Dare", "Headspace", "Calm", "Rootd" e "Diario delle emozioni".</w:t>
+        <w:t xml:space="preserve">Solo il 6,7% degli intervistati si è affidato a un'applicazione per gestire l'ansia, ma il 59,6% sarebbe interessato a provarne una. Presentata con una lista di app </w:t>
+      </w:r>
+      <w:r>
+        <w:lastRenderedPageBreak/>
+        <w:t>(potenziali competitor), gli utenti hanno testato "Dare", "Headspace", "Calm", "Rootd" e "Diario delle emozioni".</w:t>
       </w:r>
     </w:p>
     <w:p>
@@ -3978,7 +4213,6 @@
         <w:ind w:left="708"/>
       </w:pPr>
       <w:r>
-        <w:lastRenderedPageBreak/>
         <w:t>Il sondaggio ha anche indagato sulle situazioni che provocano ansia tra una lista di opzioni predefinite. Le situazioni che hanno causato ansia a più del 50% degli intervistati includono: prima di un esame, discorsi pubblici o esibizioni, affrontare cambiamenti significativi nella vita, prendere decisioni importanti o incerte per il futuro, e il timore di essere giudicati o valutati dagli altri.</w:t>
       </w:r>
     </w:p>
@@ -4025,7 +4259,11 @@
         <w:t>Grafico 2</w:t>
       </w:r>
       <w:r>
-        <w:t>). Altre funzionalità suggerite includono un'esperienza immersiva in paesaggi naturali con suoni, pet therapy e consigli per prevenire gli attacchi di ansia.</w:t>
+        <w:t xml:space="preserve">). Altre funzionalità suggerite includono un'esperienza immersiva in </w:t>
+      </w:r>
+      <w:r>
+        <w:lastRenderedPageBreak/>
+        <w:t>paesaggi naturali con suoni, pet therapy e consigli per prevenire gli attacchi di ansia.</w:t>
       </w:r>
       <w:r>
         <w:rPr>
@@ -4216,7 +4454,6 @@
         <w:ind w:left="708"/>
       </w:pPr>
       <w:r>
-        <w:lastRenderedPageBreak/>
         <w:t>Inoltre, il 65% degli utenti trova interessante l'idea che l'applicazione presenti grafiche e logiche simili a videogiochi (</w:t>
       </w:r>
       <w:r>
@@ -4313,7 +4550,7 @@
           <w:noProof/>
         </w:rPr>
         <w:drawing>
-          <wp:inline distT="0" distB="0" distL="0" distR="0" wp14:anchorId="0E35A2D7" wp14:editId="523AC68A">
+          <wp:inline distT="0" distB="0" distL="0" distR="0" wp14:anchorId="0E35A2D7" wp14:editId="0D578104">
             <wp:extent cx="4958576" cy="2250440"/>
             <wp:effectExtent l="0" t="0" r="0" b="0"/>
             <wp:docPr id="1279254251" name="Immagine 4" descr="Immagine che contiene testo, schermata, software, schermo&#10;&#10;Descrizione generata automaticamente"/>
@@ -4376,17 +4613,18 @@
         <w:pStyle w:val="TitoloT"/>
         <w:ind w:left="426"/>
       </w:pPr>
-      <w:bookmarkStart w:id="8" w:name="_Toc171168213"/>
+      <w:bookmarkStart w:id="9" w:name="_Toc171601560"/>
       <w:r>
         <w:t>Documentazione</w:t>
       </w:r>
-      <w:bookmarkEnd w:id="8"/>
-    </w:p>
-    <w:p>
-      <w:pPr>
-        <w:pStyle w:val="Ttesto"/>
-      </w:pPr>
-      <w:r>
+      <w:bookmarkEnd w:id="9"/>
+    </w:p>
+    <w:p>
+      <w:pPr>
+        <w:pStyle w:val="Ttesto"/>
+      </w:pPr>
+      <w:r>
+        <w:lastRenderedPageBreak/>
         <w:t xml:space="preserve">Prima di procedere con lo sviluppo del prodotto software, è necessario esplicitare i requisiti alla base del progetto. La specifica è strutturata secondo lo standard IEEE830. </w:t>
       </w:r>
     </w:p>
@@ -4398,11 +4636,11 @@
           <w:numId w:val="1"/>
         </w:numPr>
       </w:pPr>
-      <w:bookmarkStart w:id="9" w:name="_Toc171168214"/>
+      <w:bookmarkStart w:id="10" w:name="_Toc171601561"/>
       <w:r>
         <w:t>Introduzione</w:t>
       </w:r>
-      <w:bookmarkEnd w:id="9"/>
+      <w:bookmarkEnd w:id="10"/>
     </w:p>
     <w:p>
       <w:pPr>
@@ -4429,11 +4667,11 @@
       <w:r>
         <w:t xml:space="preserve"> </w:t>
       </w:r>
-      <w:bookmarkStart w:id="10" w:name="_Toc171168215"/>
+      <w:bookmarkStart w:id="11" w:name="_Toc171601562"/>
       <w:r>
         <w:t>Obiettivo</w:t>
       </w:r>
-      <w:bookmarkEnd w:id="10"/>
+      <w:bookmarkEnd w:id="11"/>
       <w:r>
         <w:t xml:space="preserve"> </w:t>
       </w:r>
@@ -4454,11 +4692,11 @@
       <w:r>
         <w:t xml:space="preserve"> </w:t>
       </w:r>
-      <w:bookmarkStart w:id="11" w:name="_Toc171168216"/>
+      <w:bookmarkStart w:id="12" w:name="_Toc171601563"/>
       <w:r>
         <w:t>Scopo</w:t>
       </w:r>
-      <w:bookmarkEnd w:id="11"/>
+      <w:bookmarkEnd w:id="12"/>
       <w:r>
         <w:t xml:space="preserve"> </w:t>
       </w:r>
@@ -4469,12 +4707,14 @@
         <w:ind w:left="1056"/>
       </w:pPr>
       <w:r>
-        <w:t xml:space="preserve">Lo scopo dell'applicazione MindEase è sviluppare uno strumento mobile intuitivo e accessibile che consenta agli utenti di affrontare autonomamente situazioni di ansia e stress, promuovendo la consapevolezza e la gestione delle </w:t>
-      </w:r>
-      <w:r>
-        <w:lastRenderedPageBreak/>
-        <w:t xml:space="preserve">proprie emozioni attraverso un'interfaccia user-friendly e funzionalità integrate che rispondono alle loro esigenze specifiche. </w:t>
-      </w:r>
+        <w:t xml:space="preserve">Lo scopo dell'applicazione MindEase è sviluppare uno strumento mobile intuitivo e accessibile che consenta agli utenti di affrontare autonomamente situazioni di ansia e stress, promuovendo la consapevolezza e la gestione delle proprie emozioni attraverso un'interfaccia user-friendly e funzionalità integrate che rispondono alle loro esigenze specifiche. </w:t>
+      </w:r>
+    </w:p>
+    <w:p>
+      <w:pPr>
+        <w:pStyle w:val="Ttesto"/>
+        <w:ind w:left="1056"/>
+      </w:pPr>
     </w:p>
     <w:p>
       <w:pPr>
@@ -4484,21 +4724,21 @@
           <w:numId w:val="1"/>
         </w:numPr>
       </w:pPr>
-      <w:bookmarkStart w:id="12" w:name="_Toc171168217"/>
+      <w:bookmarkStart w:id="13" w:name="_Toc171601564"/>
       <w:r>
         <w:t>Descrizione generale</w:t>
       </w:r>
-      <w:bookmarkEnd w:id="12"/>
+      <w:bookmarkEnd w:id="13"/>
     </w:p>
     <w:p>
       <w:pPr>
         <w:pStyle w:val="Tsottopara"/>
       </w:pPr>
-      <w:bookmarkStart w:id="13" w:name="_Toc171168218"/>
+      <w:bookmarkStart w:id="14" w:name="_Toc171601565"/>
       <w:r>
         <w:t>Prospettiva del prodotto</w:t>
       </w:r>
-      <w:bookmarkEnd w:id="13"/>
+      <w:bookmarkEnd w:id="14"/>
       <w:r>
         <w:t xml:space="preserve"> </w:t>
       </w:r>
@@ -4516,11 +4756,11 @@
       <w:pPr>
         <w:pStyle w:val="Tsottopara"/>
       </w:pPr>
-      <w:bookmarkStart w:id="14" w:name="_Toc171168219"/>
+      <w:bookmarkStart w:id="15" w:name="_Toc171601566"/>
       <w:r>
         <w:t>Funzionalità del Prodotto</w:t>
       </w:r>
-      <w:bookmarkEnd w:id="14"/>
+      <w:bookmarkEnd w:id="15"/>
     </w:p>
     <w:p>
       <w:pPr>
@@ -4579,6 +4819,7 @@
         <w:ind w:left="1416"/>
       </w:pPr>
       <w:r>
+        <w:lastRenderedPageBreak/>
         <w:t>L'app include audio-guide per meditazioni guidate, progettate per aiutare gli utenti a raggiungere uno stato di calma e a ridurre lo stress.</w:t>
       </w:r>
     </w:p>
@@ -4628,11 +4869,11 @@
       <w:pPr>
         <w:pStyle w:val="Tsottopara"/>
       </w:pPr>
-      <w:bookmarkStart w:id="15" w:name="_Toc171168220"/>
+      <w:bookmarkStart w:id="16" w:name="_Toc171601567"/>
       <w:r>
         <w:t>Caratteristiche dell’utente</w:t>
       </w:r>
-      <w:bookmarkEnd w:id="15"/>
+      <w:bookmarkEnd w:id="16"/>
       <w:r>
         <w:t xml:space="preserve"> </w:t>
       </w:r>
@@ -4643,12 +4884,14 @@
         <w:ind w:left="1068"/>
       </w:pPr>
       <w:r>
-        <w:t xml:space="preserve">MindEase è adatta a una vasta gamma di utenti, in particolare a coloro che soffrono frequentemente di ansia e stress. L'app offre strumenti utili per la gestione del benessere mentale ed emotivo, tra cui tecniche di rilassamento e meditazione. È ideale per adulti, giovani adulti, professionisti e studenti che cercano di migliorare la loro gestione dello stress. MindEase è progettata per </w:t>
-      </w:r>
-      <w:r>
-        <w:lastRenderedPageBreak/>
-        <w:t>essere user-friendly, rendendola accessibile a utenti con diversi livelli di competenza tecnologica.</w:t>
-      </w:r>
+        <w:t>MindEase è adatta a una vasta gamma di utenti, in particolare a coloro che soffrono frequentemente di ansia e stress. L'app offre strumenti utili per la gestione del benessere mentale ed emotivo, tra cui tecniche di rilassamento e meditazione. È ideale per adulti, giovani adulti, professionisti e studenti che cercano di migliorare la loro gestione dello stress. MindEase è progettata per essere user-friendly, rendendola accessibile a utenti con diversi livelli di competenza tecnologica.</w:t>
+      </w:r>
+    </w:p>
+    <w:p>
+      <w:pPr>
+        <w:pStyle w:val="Ttesto"/>
+        <w:ind w:left="1068"/>
+      </w:pPr>
     </w:p>
     <w:p>
       <w:pPr>
@@ -4658,11 +4901,11 @@
           <w:numId w:val="1"/>
         </w:numPr>
       </w:pPr>
-      <w:bookmarkStart w:id="16" w:name="_Toc171168221"/>
+      <w:bookmarkStart w:id="17" w:name="_Toc171601568"/>
       <w:r>
         <w:t>Requisiti specifici</w:t>
       </w:r>
-      <w:bookmarkEnd w:id="16"/>
+      <w:bookmarkEnd w:id="17"/>
     </w:p>
     <w:p>
       <w:pPr>
@@ -4677,11 +4920,11 @@
       <w:pPr>
         <w:pStyle w:val="Tsottopara"/>
       </w:pPr>
-      <w:bookmarkStart w:id="17" w:name="_Toc171168222"/>
+      <w:bookmarkStart w:id="18" w:name="_Toc171601569"/>
       <w:r>
         <w:t>Requisiti dell’interfaccia esterna</w:t>
       </w:r>
-      <w:bookmarkEnd w:id="17"/>
+      <w:bookmarkEnd w:id="18"/>
       <w:r>
         <w:t xml:space="preserve"> </w:t>
       </w:r>
@@ -4708,11 +4951,11 @@
       <w:pPr>
         <w:pStyle w:val="Tsottopara"/>
       </w:pPr>
-      <w:bookmarkStart w:id="18" w:name="_Toc171168223"/>
+      <w:bookmarkStart w:id="19" w:name="_Toc171601570"/>
       <w:r>
         <w:t>Requisiti funzionali</w:t>
       </w:r>
-      <w:bookmarkEnd w:id="18"/>
+      <w:bookmarkEnd w:id="19"/>
     </w:p>
     <w:p>
       <w:pPr>
@@ -4752,6 +4995,7 @@
         <w:ind w:left="2127"/>
       </w:pPr>
       <w:r>
+        <w:lastRenderedPageBreak/>
         <w:t xml:space="preserve">Esercizi fisici e di Yoga, </w:t>
       </w:r>
       <w:r>
@@ -4867,7 +5111,6 @@
         </w:numPr>
       </w:pPr>
       <w:r>
-        <w:lastRenderedPageBreak/>
         <w:t>Requisiti per fornire qualità aggiuntive</w:t>
       </w:r>
     </w:p>
@@ -4917,11 +5160,11 @@
       <w:pPr>
         <w:pStyle w:val="Tsottopara"/>
       </w:pPr>
-      <w:bookmarkStart w:id="19" w:name="_Toc171168224"/>
+      <w:bookmarkStart w:id="20" w:name="_Toc171601571"/>
       <w:r>
         <w:t>Requisiti non funzionali</w:t>
       </w:r>
-      <w:bookmarkEnd w:id="19"/>
+      <w:bookmarkEnd w:id="20"/>
     </w:p>
     <w:p>
       <w:pPr>
@@ -4992,6 +5235,7 @@
         </w:numPr>
       </w:pPr>
       <w:r>
+        <w:lastRenderedPageBreak/>
         <w:t>Portabilità, l'applicazione deve essere compatibile con diverse piattaforme</w:t>
       </w:r>
       <w:r>
@@ -5024,6 +5268,12 @@
       <w:r>
         <w:t>.</w:t>
       </w:r>
+    </w:p>
+    <w:p>
+      <w:pPr>
+        <w:pStyle w:val="Ttesto"/>
+        <w:ind w:left="1428"/>
+      </w:pPr>
     </w:p>
     <w:p>
       <w:pPr>
@@ -5033,7 +5283,7 @@
           <w:numId w:val="1"/>
         </w:numPr>
       </w:pPr>
-      <w:bookmarkStart w:id="20" w:name="_Toc171168225"/>
+      <w:bookmarkStart w:id="21" w:name="_Toc171601572"/>
       <w:proofErr w:type="spellStart"/>
       <w:r>
         <w:t>Requirement</w:t>
@@ -5042,7 +5292,7 @@
       <w:r>
         <w:t xml:space="preserve"> engineering</w:t>
       </w:r>
-      <w:bookmarkEnd w:id="20"/>
+      <w:bookmarkEnd w:id="21"/>
     </w:p>
     <w:p>
       <w:pPr>
@@ -5180,7 +5430,6 @@
         </w:numPr>
       </w:pPr>
       <w:r>
-        <w:lastRenderedPageBreak/>
         <w:t>Supporto interattivo.</w:t>
       </w:r>
     </w:p>
@@ -5355,6 +5604,7 @@
         </w:numPr>
       </w:pPr>
       <w:r>
+        <w:lastRenderedPageBreak/>
         <w:t>Supporto di diverse lingue;</w:t>
       </w:r>
     </w:p>
@@ -5429,6 +5679,12 @@
       <w:r>
         <w:t>Frasi motivazionali.</w:t>
       </w:r>
+    </w:p>
+    <w:p>
+      <w:pPr>
+        <w:pStyle w:val="Ttesto"/>
+        <w:ind w:left="1428"/>
+      </w:pPr>
     </w:p>
     <w:p>
       <w:pPr>
@@ -5438,11 +5694,11 @@
           <w:numId w:val="1"/>
         </w:numPr>
       </w:pPr>
-      <w:bookmarkStart w:id="21" w:name="_Toc171168226"/>
+      <w:bookmarkStart w:id="22" w:name="_Toc171601573"/>
       <w:r>
         <w:t>Diagramma dei casi d’uso</w:t>
       </w:r>
-      <w:bookmarkEnd w:id="21"/>
+      <w:bookmarkEnd w:id="22"/>
     </w:p>
     <w:p>
       <w:pPr>
@@ -5471,11 +5727,7 @@
         </w:numPr>
       </w:pPr>
       <w:r>
-        <w:t xml:space="preserve">Visione video:  Questo caso d'uso riflette l'azione dell'utente nel visualizzare varie tipologie di esercizi tramite video. Si tratta di una generalizzazione delle interazioni dell'utente con il sistema riguardanti la </w:t>
-      </w:r>
-      <w:r>
-        <w:lastRenderedPageBreak/>
-        <w:t>visualizzazione di contenuti come esercizi fisici, yoga e tecniche di respirazione.</w:t>
+        <w:t>Visione video:  Questo caso d'uso riflette l'azione dell'utente nel visualizzare varie tipologie di esercizi tramite video. Si tratta di una generalizzazione delle interazioni dell'utente con il sistema riguardanti la visualizzazione di contenuti come esercizi fisici, yoga e tecniche di respirazione.</w:t>
       </w:r>
     </w:p>
     <w:p>
@@ -5547,6 +5799,7 @@
         </w:numPr>
       </w:pPr>
       <w:r>
+        <w:lastRenderedPageBreak/>
         <w:t>Lettura di contenuti educativi sull'ansia:  Il sistema fornisce all'utente materiali educativi riguardanti l'ansia.</w:t>
       </w:r>
     </w:p>
@@ -5613,7 +5866,7 @@
       <w:pPr>
         <w:pStyle w:val="TitoloT"/>
       </w:pPr>
-      <w:bookmarkStart w:id="22" w:name="_Toc171168227"/>
+      <w:bookmarkStart w:id="23" w:name="_Toc171601574"/>
       <w:r>
         <w:t xml:space="preserve">Software </w:t>
       </w:r>
@@ -5621,7 +5874,7 @@
       <w:r>
         <w:t>architecture</w:t>
       </w:r>
-      <w:bookmarkEnd w:id="22"/>
+      <w:bookmarkEnd w:id="23"/>
       <w:proofErr w:type="spellEnd"/>
     </w:p>
     <w:p>
@@ -5632,11 +5885,11 @@
           <w:numId w:val="1"/>
         </w:numPr>
       </w:pPr>
-      <w:bookmarkStart w:id="23" w:name="_Toc171168228"/>
+      <w:bookmarkStart w:id="24" w:name="_Toc171601575"/>
       <w:r>
         <w:t>Architettura Back-End</w:t>
       </w:r>
-      <w:bookmarkEnd w:id="23"/>
+      <w:bookmarkEnd w:id="24"/>
     </w:p>
     <w:p>
       <w:pPr>
@@ -5644,7 +5897,6 @@
         <w:ind w:left="708"/>
       </w:pPr>
       <w:r>
-        <w:lastRenderedPageBreak/>
         <w:t xml:space="preserve">L'architettura back-end costituisce il fondamento operativo che sta dietro alla facciata visibile dell'applicazione. Il codice sorgente è conservato e aggiornato su GitHub. Questa architettura si basa su una serie di funzioni lambda che rappresentano le varie funzionalità da implementare. Inoltre, è presente un collegamento con </w:t>
       </w:r>
       <w:proofErr w:type="spellStart"/>
@@ -5710,6 +5962,7 @@
           <w:noProof/>
           <w:lang w:val="en-US"/>
         </w:rPr>
+        <w:lastRenderedPageBreak/>
         <w:drawing>
           <wp:inline distT="0" distB="0" distL="0" distR="0" wp14:anchorId="6F0C821A" wp14:editId="77044078">
             <wp:extent cx="4975860" cy="3022600"/>
@@ -5767,11 +6020,11 @@
           <w:numId w:val="1"/>
         </w:numPr>
       </w:pPr>
-      <w:bookmarkStart w:id="24" w:name="_Toc171168229"/>
+      <w:bookmarkStart w:id="25" w:name="_Toc171601576"/>
       <w:r>
         <w:t>Architettura Front-End</w:t>
       </w:r>
-      <w:bookmarkEnd w:id="24"/>
+      <w:bookmarkEnd w:id="25"/>
     </w:p>
     <w:p>
       <w:pPr>
@@ -5829,7 +6082,6 @@
         </w:numPr>
       </w:pPr>
       <w:r>
-        <w:lastRenderedPageBreak/>
         <w:t>Schermate (</w:t>
       </w:r>
       <w:r>
@@ -5940,6 +6192,7 @@
       </w:pPr>
       <w:proofErr w:type="spellStart"/>
       <w:r>
+        <w:lastRenderedPageBreak/>
         <w:t>main.dart</w:t>
       </w:r>
       <w:proofErr w:type="spellEnd"/>
@@ -6153,7 +6406,6 @@
         </w:numPr>
       </w:pPr>
       <w:r>
-        <w:lastRenderedPageBreak/>
         <w:t xml:space="preserve">Reattività </w:t>
       </w:r>
       <w:proofErr w:type="gramStart"/>
@@ -6230,6 +6482,7 @@
         <w:rPr>
           <w:noProof/>
         </w:rPr>
+        <w:lastRenderedPageBreak/>
         <w:drawing>
           <wp:inline distT="0" distB="0" distL="0" distR="0" wp14:anchorId="7C3BA268" wp14:editId="16D25C81">
             <wp:extent cx="3360234" cy="5382598"/>
@@ -11241,9 +11494,12 @@
   </w:compat>
   <w:rsids>
     <w:rsidRoot w:val="00927214"/>
+    <w:rsid w:val="003453F4"/>
     <w:rsid w:val="004C408A"/>
+    <w:rsid w:val="00863092"/>
     <w:rsid w:val="00927214"/>
     <w:rsid w:val="00C44DA4"/>
+    <w:rsid w:val="00FE1952"/>
   </w:rsids>
   <m:mathPr>
     <m:mathFont m:val="Cambria Math"/>
@@ -11678,7 +11934,6 @@
     <w:uiPriority w:val="1"/>
     <w:semiHidden/>
     <w:unhideWhenUsed/>
-    <w:rsid w:val="00927214"/>
   </w:style>
   <w:style w:type="table" w:default="1" w:styleId="Tabellanormale">
     <w:name w:val="Normal Table"/>
@@ -11710,10 +11965,6 @@
     <w:rPr>
       <w:color w:val="666666"/>
     </w:rPr>
-  </w:style>
-  <w:style w:type="paragraph" w:customStyle="1" w:styleId="FC3F93D48E254E76BB96BC18675FF185">
-    <w:name w:val="FC3F93D48E254E76BB96BC18675FF185"/>
-    <w:rsid w:val="00927214"/>
   </w:style>
 </w:styles>
 </file>

</xml_diff>